<commit_message>
more content but links need to be fixed
</commit_message>
<xml_diff>
--- a/articles/contents/MONETARY POLICY.docx
+++ b/articles/contents/MONETARY POLICY.docx
@@ -779,7 +779,20 @@
     </w:p>
     <w:p>
       <w:r>
-        <w:t xml:space="preserve">I haven’t put anything here yet. Please be patient </w:t>
+        <w:t>Oh how my face would have been red if my complexion could accommodate this. Please be patient and I will have content here shortly.</w:t>
+      </w:r>
+    </w:p>
+    <w:p>
+      <w:pPr>
+        <w:jc w:val="center"/>
+      </w:pPr>
+      <w:r>
+        <w:t>BANTHUSTAN</w:t>
+      </w:r>
+    </w:p>
+    <w:p>
+      <w:r>
+        <w:t xml:space="preserve">Prior to the 1950s in Southern Africa, much of the region </w:t>
       </w:r>
     </w:p>
     <w:p>
@@ -941,7 +954,6 @@
     <w:p/>
     <w:p>
       <w:r>
-        <w:lastRenderedPageBreak/>
         <w:t>But,</w:t>
       </w:r>
       <w:r>
@@ -960,9 +972,61 @@
         <w:t xml:space="preserve">The Atari Videogame Crisis </w:t>
       </w:r>
     </w:p>
+    <w:p/>
+    <w:p>
+      <w:pPr>
+        <w:jc w:val="center"/>
+      </w:pPr>
+      <w:r>
+        <w:t>CRISES</w:t>
+      </w:r>
+    </w:p>
     <w:p>
       <w:bookmarkStart w:id="0" w:name="_GoBack"/>
-      <w:bookmarkEnd w:id="0"/>
+      <w:r>
+        <w:t xml:space="preserve">A lot of the best lessons are the ones that left you hurt or embarrassed. Similarly, economic crises usually come with lessons which lead to new methodologies. Plus, I just like reading about them for some reason.  </w:t>
+      </w:r>
+    </w:p>
+    <w:bookmarkEnd w:id="0"/>
+    <w:p>
+      <w:pPr>
+        <w:pStyle w:val="ListParagraph"/>
+        <w:numPr>
+          <w:ilvl w:val="0"/>
+          <w:numId w:val="2"/>
+        </w:numPr>
+      </w:pPr>
+      <w:r>
+        <w:t xml:space="preserve">Timelines below </w:t>
+      </w:r>
+    </w:p>
+    <w:p/>
+    <w:p>
+      <w:pPr>
+        <w:jc w:val="center"/>
+        <w:rPr>
+          <w:color w:val="FF0000"/>
+        </w:rPr>
+      </w:pPr>
+      <w:r>
+        <w:rPr>
+          <w:color w:val="FF0000"/>
+        </w:rPr>
+        <w:t xml:space="preserve">LITTLE THINGS </w:t>
+      </w:r>
+    </w:p>
+    <w:p>
+      <w:pPr>
+        <w:rPr>
+          <w:color w:val="FF0000"/>
+        </w:rPr>
+      </w:pPr>
+      <w:r>
+        <w:rPr>
+          <w:color w:val="FF0000"/>
+        </w:rPr>
+        <w:t xml:space="preserve">I want to reserve this section for little economic history snippets that interested me but aren’t long enough to be literature reviews. </w:t>
+      </w:r>
     </w:p>
     <w:sectPr>
       <w:pgSz w:w="12240" w:h="15840"/>

</xml_diff>